<commit_message>
updated section 1 and added the use case diagrams from r10 - r18
</commit_message>
<xml_diff>
--- a/doc/phase2/Section1.docx
+++ b/doc/phase2/Section1.docx
@@ -7,7 +7,7 @@
         <w:pStyle w:val="ListParagraph"/>
         <w:numPr>
           <w:ilvl w:val="0"/>
-          <w:numId w:val="1"/>
+          <w:numId w:val="3"/>
         </w:numPr>
         <w:rPr>
           <w:b/>
@@ -22,11 +22,144 @@
     </w:p>
     <w:p>
       <w:pPr>
-        <w:ind w:left="360"/>
-        <w:rPr>
-          <w:b/>
-        </w:rPr>
-      </w:pPr>
+        <w:rPr>
+          <w:sz w:val="20"/>
+        </w:rPr>
+      </w:pPr>
+      <w:r>
+        <w:rPr>
+          <w:sz w:val="20"/>
+        </w:rPr>
+        <w:t xml:space="preserve">This document </w:t>
+      </w:r>
+      <w:r>
+        <w:rPr>
+          <w:sz w:val="20"/>
+        </w:rPr>
+        <w:t xml:space="preserve">serves as a guide at which developers and the client can better understand more implementation-oriented subjects </w:t>
+      </w:r>
+      <w:r>
+        <w:rPr>
+          <w:sz w:val="20"/>
+        </w:rPr>
+        <w:t>in</w:t>
+      </w:r>
+      <w:r>
+        <w:rPr>
+          <w:sz w:val="20"/>
+        </w:rPr>
+        <w:t xml:space="preserve"> the project.</w:t>
+      </w:r>
+      <w:r>
+        <w:rPr>
+          <w:sz w:val="20"/>
+        </w:rPr>
+        <w:t xml:space="preserve"> </w:t>
+      </w:r>
+      <w:r>
+        <w:rPr>
+          <w:sz w:val="20"/>
+        </w:rPr>
+        <w:t>It will outline qualities that we believe a</w:t>
+      </w:r>
+      <w:r>
+        <w:rPr>
+          <w:sz w:val="20"/>
+        </w:rPr>
+        <w:t>re important and how we will</w:t>
+      </w:r>
+      <w:r>
+        <w:rPr>
+          <w:sz w:val="20"/>
+        </w:rPr>
+        <w:t xml:space="preserve"> measure effectiveness in those areas.</w:t>
+      </w:r>
+      <w:r>
+        <w:rPr>
+          <w:sz w:val="20"/>
+        </w:rPr>
+        <w:t xml:space="preserve"> </w:t>
+      </w:r>
+      <w:r>
+        <w:rPr>
+          <w:sz w:val="20"/>
+        </w:rPr>
+        <w:t>It</w:t>
+      </w:r>
+      <w:r>
+        <w:rPr>
+          <w:sz w:val="20"/>
+        </w:rPr>
+        <w:t xml:space="preserve"> will present a diagram showing the MVC </w:t>
+      </w:r>
+      <w:r>
+        <w:rPr>
+          <w:sz w:val="20"/>
+        </w:rPr>
+        <w:t xml:space="preserve">(model view control) </w:t>
+      </w:r>
+      <w:r>
+        <w:rPr>
+          <w:sz w:val="20"/>
+        </w:rPr>
+        <w:t>architectural</w:t>
+      </w:r>
+      <w:r>
+        <w:rPr>
+          <w:sz w:val="20"/>
+        </w:rPr>
+        <w:t xml:space="preserve"> system of the application.</w:t>
+      </w:r>
+      <w:r>
+        <w:rPr>
+          <w:sz w:val="20"/>
+        </w:rPr>
+        <w:t xml:space="preserve"> </w:t>
+      </w:r>
+      <w:r>
+        <w:rPr>
+          <w:sz w:val="20"/>
+        </w:rPr>
+        <w:t>Next, it will show Use Case, ER, Class, and Interaction diagrams</w:t>
+      </w:r>
+      <w:r>
+        <w:rPr>
+          <w:sz w:val="20"/>
+        </w:rPr>
+        <w:t xml:space="preserve"> to show how objects are modeled in our </w:t>
+      </w:r>
+      <w:r>
+        <w:rPr>
+          <w:sz w:val="20"/>
+        </w:rPr>
+        <w:t>system</w:t>
+      </w:r>
+      <w:r>
+        <w:rPr>
+          <w:sz w:val="20"/>
+        </w:rPr>
+        <w:t xml:space="preserve">, how they interact, and how the user will interact with them at a high level. </w:t>
+      </w:r>
+      <w:r>
+        <w:rPr>
+          <w:sz w:val="20"/>
+        </w:rPr>
+        <w:t xml:space="preserve">Finally, it will provide discussions about how each of the stated requirements </w:t>
+      </w:r>
+      <w:proofErr w:type="gramStart"/>
+      <w:r>
+        <w:rPr>
+          <w:sz w:val="20"/>
+        </w:rPr>
+        <w:t>are</w:t>
+      </w:r>
+      <w:proofErr w:type="gramEnd"/>
+      <w:r>
+        <w:rPr>
+          <w:sz w:val="20"/>
+        </w:rPr>
+        <w:t xml:space="preserve"> fulfilled by the design of the system.</w:t>
+      </w:r>
     </w:p>
     <w:sectPr>
       <w:pgSz w:w="12240" w:h="15840"/>
@@ -39,6 +172,232 @@
 <file path=word/numbering.xml><?xml version="1.0" encoding="utf-8"?>
 <w:numbering xmlns:mo="http://schemas.microsoft.com/office/mac/office/2008/main" xmlns:ve="http://schemas.openxmlformats.org/markup-compatibility/2006" xmlns:mv="urn:schemas-microsoft-com:mac:vml" xmlns:o="urn:schemas-microsoft-com:office:office" xmlns:r="http://schemas.openxmlformats.org/officeDocument/2006/relationships" xmlns:m="http://schemas.openxmlformats.org/officeDocument/2006/math" xmlns:v="urn:schemas-microsoft-com:vml" xmlns:wp="http://schemas.openxmlformats.org/drawingml/2006/wordprocessingDrawing" xmlns:w10="urn:schemas-microsoft-com:office:word" xmlns:w="http://schemas.openxmlformats.org/wordprocessingml/2006/main" xmlns:wne="http://schemas.microsoft.com/office/word/2006/wordml">
   <w:abstractNum w:abstractNumId="0">
+    <w:nsid w:val="2D5D7D24"/>
+    <w:multiLevelType w:val="multilevel"/>
+    <w:tmpl w:val="4B2C5B58"/>
+    <w:lvl w:ilvl="0">
+      <w:start w:val="1"/>
+      <w:numFmt w:val="decimal"/>
+      <w:lvlText w:val="%1.0"/>
+      <w:lvlJc w:val="left"/>
+      <w:pPr>
+        <w:ind w:left="360" w:hanging="360"/>
+      </w:pPr>
+      <w:rPr>
+        <w:rFonts w:hint="default"/>
+      </w:rPr>
+    </w:lvl>
+    <w:lvl w:ilvl="1">
+      <w:start w:val="1"/>
+      <w:numFmt w:val="decimal"/>
+      <w:lvlText w:val="%1.%2"/>
+      <w:lvlJc w:val="left"/>
+      <w:pPr>
+        <w:ind w:left="1080" w:hanging="360"/>
+      </w:pPr>
+      <w:rPr>
+        <w:rFonts w:hint="default"/>
+      </w:rPr>
+    </w:lvl>
+    <w:lvl w:ilvl="2">
+      <w:start w:val="1"/>
+      <w:numFmt w:val="decimal"/>
+      <w:lvlText w:val="%1.%2.%3"/>
+      <w:lvlJc w:val="left"/>
+      <w:pPr>
+        <w:ind w:left="2160" w:hanging="720"/>
+      </w:pPr>
+      <w:rPr>
+        <w:rFonts w:hint="default"/>
+      </w:rPr>
+    </w:lvl>
+    <w:lvl w:ilvl="3">
+      <w:start w:val="1"/>
+      <w:numFmt w:val="decimal"/>
+      <w:lvlText w:val="%1.%2.%3.%4"/>
+      <w:lvlJc w:val="left"/>
+      <w:pPr>
+        <w:ind w:left="2880" w:hanging="720"/>
+      </w:pPr>
+      <w:rPr>
+        <w:rFonts w:hint="default"/>
+      </w:rPr>
+    </w:lvl>
+    <w:lvl w:ilvl="4">
+      <w:start w:val="1"/>
+      <w:numFmt w:val="decimal"/>
+      <w:lvlText w:val="%1.%2.%3.%4.%5"/>
+      <w:lvlJc w:val="left"/>
+      <w:pPr>
+        <w:ind w:left="3960" w:hanging="1080"/>
+      </w:pPr>
+      <w:rPr>
+        <w:rFonts w:hint="default"/>
+      </w:rPr>
+    </w:lvl>
+    <w:lvl w:ilvl="5">
+      <w:start w:val="1"/>
+      <w:numFmt w:val="decimal"/>
+      <w:lvlText w:val="%1.%2.%3.%4.%5.%6"/>
+      <w:lvlJc w:val="left"/>
+      <w:pPr>
+        <w:ind w:left="4680" w:hanging="1080"/>
+      </w:pPr>
+      <w:rPr>
+        <w:rFonts w:hint="default"/>
+      </w:rPr>
+    </w:lvl>
+    <w:lvl w:ilvl="6">
+      <w:start w:val="1"/>
+      <w:numFmt w:val="decimal"/>
+      <w:lvlText w:val="%1.%2.%3.%4.%5.%6.%7"/>
+      <w:lvlJc w:val="left"/>
+      <w:pPr>
+        <w:ind w:left="5760" w:hanging="1440"/>
+      </w:pPr>
+      <w:rPr>
+        <w:rFonts w:hint="default"/>
+      </w:rPr>
+    </w:lvl>
+    <w:lvl w:ilvl="7">
+      <w:start w:val="1"/>
+      <w:numFmt w:val="decimal"/>
+      <w:lvlText w:val="%1.%2.%3.%4.%5.%6.%7.%8"/>
+      <w:lvlJc w:val="left"/>
+      <w:pPr>
+        <w:ind w:left="6480" w:hanging="1440"/>
+      </w:pPr>
+      <w:rPr>
+        <w:rFonts w:hint="default"/>
+      </w:rPr>
+    </w:lvl>
+    <w:lvl w:ilvl="8">
+      <w:start w:val="1"/>
+      <w:numFmt w:val="decimal"/>
+      <w:lvlText w:val="%1.%2.%3.%4.%5.%6.%7.%8.%9"/>
+      <w:lvlJc w:val="left"/>
+      <w:pPr>
+        <w:ind w:left="7560" w:hanging="1800"/>
+      </w:pPr>
+      <w:rPr>
+        <w:rFonts w:hint="default"/>
+      </w:rPr>
+    </w:lvl>
+  </w:abstractNum>
+  <w:abstractNum w:abstractNumId="1">
+    <w:nsid w:val="3F1C4D05"/>
+    <w:multiLevelType w:val="multilevel"/>
+    <w:tmpl w:val="4B2C5B58"/>
+    <w:lvl w:ilvl="0">
+      <w:start w:val="1"/>
+      <w:numFmt w:val="decimal"/>
+      <w:lvlText w:val="%1.0"/>
+      <w:lvlJc w:val="left"/>
+      <w:pPr>
+        <w:ind w:left="360" w:hanging="360"/>
+      </w:pPr>
+      <w:rPr>
+        <w:rFonts w:hint="default"/>
+      </w:rPr>
+    </w:lvl>
+    <w:lvl w:ilvl="1">
+      <w:start w:val="1"/>
+      <w:numFmt w:val="decimal"/>
+      <w:lvlText w:val="%1.%2"/>
+      <w:lvlJc w:val="left"/>
+      <w:pPr>
+        <w:ind w:left="1080" w:hanging="360"/>
+      </w:pPr>
+      <w:rPr>
+        <w:rFonts w:hint="default"/>
+      </w:rPr>
+    </w:lvl>
+    <w:lvl w:ilvl="2">
+      <w:start w:val="1"/>
+      <w:numFmt w:val="decimal"/>
+      <w:lvlText w:val="%1.%2.%3"/>
+      <w:lvlJc w:val="left"/>
+      <w:pPr>
+        <w:ind w:left="2160" w:hanging="720"/>
+      </w:pPr>
+      <w:rPr>
+        <w:rFonts w:hint="default"/>
+      </w:rPr>
+    </w:lvl>
+    <w:lvl w:ilvl="3">
+      <w:start w:val="1"/>
+      <w:numFmt w:val="decimal"/>
+      <w:lvlText w:val="%1.%2.%3.%4"/>
+      <w:lvlJc w:val="left"/>
+      <w:pPr>
+        <w:ind w:left="2880" w:hanging="720"/>
+      </w:pPr>
+      <w:rPr>
+        <w:rFonts w:hint="default"/>
+      </w:rPr>
+    </w:lvl>
+    <w:lvl w:ilvl="4">
+      <w:start w:val="1"/>
+      <w:numFmt w:val="decimal"/>
+      <w:lvlText w:val="%1.%2.%3.%4.%5"/>
+      <w:lvlJc w:val="left"/>
+      <w:pPr>
+        <w:ind w:left="3960" w:hanging="1080"/>
+      </w:pPr>
+      <w:rPr>
+        <w:rFonts w:hint="default"/>
+      </w:rPr>
+    </w:lvl>
+    <w:lvl w:ilvl="5">
+      <w:start w:val="1"/>
+      <w:numFmt w:val="decimal"/>
+      <w:lvlText w:val="%1.%2.%3.%4.%5.%6"/>
+      <w:lvlJc w:val="left"/>
+      <w:pPr>
+        <w:ind w:left="4680" w:hanging="1080"/>
+      </w:pPr>
+      <w:rPr>
+        <w:rFonts w:hint="default"/>
+      </w:rPr>
+    </w:lvl>
+    <w:lvl w:ilvl="6">
+      <w:start w:val="1"/>
+      <w:numFmt w:val="decimal"/>
+      <w:lvlText w:val="%1.%2.%3.%4.%5.%6.%7"/>
+      <w:lvlJc w:val="left"/>
+      <w:pPr>
+        <w:ind w:left="5760" w:hanging="1440"/>
+      </w:pPr>
+      <w:rPr>
+        <w:rFonts w:hint="default"/>
+      </w:rPr>
+    </w:lvl>
+    <w:lvl w:ilvl="7">
+      <w:start w:val="1"/>
+      <w:numFmt w:val="decimal"/>
+      <w:lvlText w:val="%1.%2.%3.%4.%5.%6.%7.%8"/>
+      <w:lvlJc w:val="left"/>
+      <w:pPr>
+        <w:ind w:left="6480" w:hanging="1440"/>
+      </w:pPr>
+      <w:rPr>
+        <w:rFonts w:hint="default"/>
+      </w:rPr>
+    </w:lvl>
+    <w:lvl w:ilvl="8">
+      <w:start w:val="1"/>
+      <w:numFmt w:val="decimal"/>
+      <w:lvlText w:val="%1.%2.%3.%4.%5.%6.%7.%8.%9"/>
+      <w:lvlJc w:val="left"/>
+      <w:pPr>
+        <w:ind w:left="7560" w:hanging="1800"/>
+      </w:pPr>
+      <w:rPr>
+        <w:rFonts w:hint="default"/>
+      </w:rPr>
+    </w:lvl>
+  </w:abstractNum>
+  <w:abstractNum w:abstractNumId="2">
     <w:nsid w:val="4708515C"/>
     <w:multiLevelType w:val="multilevel"/>
     <w:tmpl w:val="E2382B7A"/>
@@ -152,7 +511,13 @@
     </w:lvl>
   </w:abstractNum>
   <w:num w:numId="1">
+    <w:abstractNumId w:val="2"/>
+  </w:num>
+  <w:num w:numId="2">
     <w:abstractNumId w:val="0"/>
+  </w:num>
+  <w:num w:numId="3">
+    <w:abstractNumId w:val="1"/>
   </w:num>
 </w:numbering>
 </file>

</xml_diff>